<commit_message>
Update documentation based on Joe@IAB input
</commit_message>
<xml_diff>
--- a/compliance/docs/MRAID Test Ad Documentation Resize Errors.docx
+++ b/compliance/docs/MRAID Test Ad Documentation Resize Errors.docx
@@ -8,7 +8,16 @@
         <w:spacing w:before="0"/>
       </w:pPr>
       <w:r>
-        <w:t>Resize Errors Test Ad for MRAID 2</w:t>
+        <w:t xml:space="preserve">Resize </w:t>
+      </w:r>
+      <w:r>
+        <w:t xml:space="preserve">with </w:t>
+      </w:r>
+      <w:r>
+        <w:t xml:space="preserve">Errors </w:t>
+      </w:r>
+      <w:r>
+        <w:t>Ad</w:t>
       </w:r>
     </w:p>
     <w:p>
@@ -87,13 +96,15 @@
         </w:numPr>
       </w:pPr>
       <w:proofErr w:type="spellStart"/>
-      <w:r>
-        <w:t>mraid.resize</w:t>
-      </w:r>
-      <w:proofErr w:type="spellEnd"/>
-      <w:r>
-        <w:t>()</w:t>
-      </w:r>
+      <w:proofErr w:type="gramStart"/>
+      <w:r>
+        <w:t>mraid.add</w:t>
+      </w:r>
+      <w:r>
+        <w:t>EventListener</w:t>
+      </w:r>
+      <w:proofErr w:type="spellEnd"/>
+      <w:proofErr w:type="gramEnd"/>
     </w:p>
     <w:p>
       <w:pPr>
@@ -104,21 +115,12 @@
         </w:numPr>
       </w:pPr>
       <w:proofErr w:type="spellStart"/>
-      <w:r>
-        <w:t>mraid.get</w:t>
-      </w:r>
-      <w:proofErr w:type="spellEnd"/>
-      <w:r>
-        <w:t>/</w:t>
-      </w:r>
-      <w:proofErr w:type="spellStart"/>
-      <w:r>
-        <w:t>setResizeProperties</w:t>
-      </w:r>
-      <w:proofErr w:type="spellEnd"/>
-      <w:r>
-        <w:t>()</w:t>
-      </w:r>
+      <w:proofErr w:type="gramStart"/>
+      <w:r>
+        <w:t>mraid.getMaxSize</w:t>
+      </w:r>
+      <w:proofErr w:type="spellEnd"/>
+      <w:proofErr w:type="gramEnd"/>
     </w:p>
     <w:p>
       <w:pPr>
@@ -129,13 +131,15 @@
         </w:numPr>
       </w:pPr>
       <w:proofErr w:type="spellStart"/>
-      <w:r>
-        <w:t>mraid.getMaxSize</w:t>
-      </w:r>
-      <w:proofErr w:type="spellEnd"/>
-      <w:r>
-        <w:t>()</w:t>
-      </w:r>
+      <w:proofErr w:type="gramStart"/>
+      <w:r>
+        <w:t>mraid.get</w:t>
+      </w:r>
+      <w:r>
+        <w:t>ResizeProperties</w:t>
+      </w:r>
+      <w:proofErr w:type="spellEnd"/>
+      <w:proofErr w:type="gramEnd"/>
     </w:p>
     <w:p>
       <w:pPr>
@@ -146,21 +150,12 @@
         </w:numPr>
       </w:pPr>
       <w:proofErr w:type="spellStart"/>
-      <w:r>
-        <w:t>mraid.add</w:t>
-      </w:r>
-      <w:proofErr w:type="spellEnd"/>
-      <w:r>
-        <w:t>/</w:t>
-      </w:r>
-      <w:proofErr w:type="spellStart"/>
-      <w:r>
-        <w:t>removeEventListener</w:t>
-      </w:r>
-      <w:proofErr w:type="spellEnd"/>
-      <w:r>
-        <w:t>()</w:t>
-      </w:r>
+      <w:proofErr w:type="gramStart"/>
+      <w:r>
+        <w:t>mraid.getState</w:t>
+      </w:r>
+      <w:proofErr w:type="spellEnd"/>
+      <w:proofErr w:type="gramEnd"/>
     </w:p>
     <w:p>
       <w:pPr>
@@ -171,13 +166,12 @@
         </w:numPr>
       </w:pPr>
       <w:proofErr w:type="spellStart"/>
-      <w:r>
-        <w:t>mraid.getState</w:t>
-      </w:r>
-      <w:proofErr w:type="spellEnd"/>
-      <w:r>
-        <w:t>()</w:t>
-      </w:r>
+      <w:proofErr w:type="gramStart"/>
+      <w:r>
+        <w:t>mraid.getVersion</w:t>
+      </w:r>
+      <w:proofErr w:type="spellEnd"/>
+      <w:proofErr w:type="gramEnd"/>
     </w:p>
     <w:p>
       <w:pPr>
@@ -188,38 +182,12 @@
         </w:numPr>
       </w:pPr>
       <w:proofErr w:type="spellStart"/>
-      <w:r>
-        <w:t>mraid.getVersion</w:t>
-      </w:r>
-      <w:proofErr w:type="spellEnd"/>
-      <w:r>
-        <w:t>()</w:t>
-      </w:r>
-    </w:p>
-    <w:p>
-      <w:pPr>
-        <w:rPr>
-          <w:b/>
-        </w:rPr>
-      </w:pPr>
-      <w:r>
-        <w:rPr>
-          <w:b/>
-        </w:rPr>
-        <w:t xml:space="preserve">MRAID </w:t>
-      </w:r>
-      <w:r>
-        <w:rPr>
-          <w:b/>
-        </w:rPr>
-        <w:t>Events Watched</w:t>
-      </w:r>
-      <w:r>
-        <w:rPr>
-          <w:b/>
-        </w:rPr>
-        <w:t>:</w:t>
-      </w:r>
+      <w:proofErr w:type="gramStart"/>
+      <w:r>
+        <w:t>mraid.removeEventListener</w:t>
+      </w:r>
+      <w:proofErr w:type="spellEnd"/>
+      <w:proofErr w:type="gramEnd"/>
     </w:p>
     <w:p>
       <w:pPr>
@@ -229,9 +197,13 @@
           <w:numId w:val="8"/>
         </w:numPr>
       </w:pPr>
-      <w:r>
-        <w:t>ready event</w:t>
-      </w:r>
+      <w:proofErr w:type="spellStart"/>
+      <w:proofErr w:type="gramStart"/>
+      <w:r>
+        <w:t>mraid.resize</w:t>
+      </w:r>
+      <w:proofErr w:type="spellEnd"/>
+      <w:proofErr w:type="gramEnd"/>
     </w:p>
     <w:p>
       <w:pPr>
@@ -241,13 +213,37 @@
           <w:numId w:val="8"/>
         </w:numPr>
       </w:pPr>
+      <w:proofErr w:type="spellStart"/>
       <w:proofErr w:type="gramStart"/>
       <w:r>
-        <w:t>error</w:t>
-      </w:r>
+        <w:t>mraid.setResizeProperties</w:t>
+      </w:r>
+      <w:proofErr w:type="spellEnd"/>
       <w:proofErr w:type="gramEnd"/>
-      <w:r>
-        <w:t xml:space="preserve"> event</w:t>
+    </w:p>
+    <w:p>
+      <w:pPr>
+        <w:rPr>
+          <w:b/>
+        </w:rPr>
+      </w:pPr>
+      <w:r>
+        <w:rPr>
+          <w:b/>
+        </w:rPr>
+        <w:t xml:space="preserve">MRAID </w:t>
+      </w:r>
+      <w:r>
+        <w:rPr>
+          <w:b/>
+        </w:rPr>
+        <w:t>Events Watched</w:t>
+      </w:r>
+      <w:r>
+        <w:rPr>
+          <w:b/>
+        </w:rPr>
+        <w:t>:</w:t>
       </w:r>
     </w:p>
     <w:p>
@@ -258,34 +254,13 @@
           <w:numId w:val="8"/>
         </w:numPr>
       </w:pPr>
-      <w:proofErr w:type="spellStart"/>
       <w:proofErr w:type="gramStart"/>
       <w:r>
-        <w:t>stateChange</w:t>
-      </w:r>
-      <w:proofErr w:type="spellEnd"/>
+        <w:t>error</w:t>
+      </w:r>
       <w:proofErr w:type="gramEnd"/>
       <w:r>
-        <w:t xml:space="preserve"> event</w:t>
-      </w:r>
-    </w:p>
-    <w:p>
-      <w:pPr>
-        <w:rPr>
-          <w:b/>
-        </w:rPr>
-      </w:pPr>
-      <w:r>
-        <w:rPr>
-          <w:b/>
-        </w:rPr>
-        <w:t>Other</w:t>
-      </w:r>
-      <w:r>
-        <w:rPr>
-          <w:b/>
-        </w:rPr>
-        <w:t>:</w:t>
+        <w:t xml:space="preserve"> </w:t>
       </w:r>
     </w:p>
     <w:p>
@@ -296,8 +271,13 @@
           <w:numId w:val="8"/>
         </w:numPr>
       </w:pPr>
-      <w:r>
-        <w:t>Calling resize() before setting properties</w:t>
+      <w:proofErr w:type="gramStart"/>
+      <w:r>
+        <w:t>ready</w:t>
+      </w:r>
+      <w:proofErr w:type="gramEnd"/>
+      <w:r>
+        <w:t xml:space="preserve"> </w:t>
       </w:r>
     </w:p>
     <w:p>
@@ -308,16 +288,34 @@
           <w:numId w:val="8"/>
         </w:numPr>
       </w:pPr>
-      <w:r>
-        <w:t xml:space="preserve">Calling </w:t>
-      </w:r>
-      <w:proofErr w:type="spellStart"/>
-      <w:r>
-        <w:t>setResizeProperties</w:t>
-      </w:r>
-      <w:proofErr w:type="spellEnd"/>
-      <w:r>
-        <w:t xml:space="preserve"> with invalid values</w:t>
+      <w:proofErr w:type="spellStart"/>
+      <w:proofErr w:type="gramStart"/>
+      <w:r>
+        <w:t>stateChange</w:t>
+      </w:r>
+      <w:proofErr w:type="spellEnd"/>
+      <w:proofErr w:type="gramEnd"/>
+      <w:r>
+        <w:t xml:space="preserve"> </w:t>
+      </w:r>
+    </w:p>
+    <w:p>
+      <w:pPr>
+        <w:rPr>
+          <w:b/>
+        </w:rPr>
+      </w:pPr>
+      <w:r>
+        <w:rPr>
+          <w:b/>
+        </w:rPr>
+        <w:t>Other</w:t>
+      </w:r>
+      <w:r>
+        <w:rPr>
+          <w:b/>
+        </w:rPr>
+        <w:t>:</w:t>
       </w:r>
     </w:p>
     <w:p>
@@ -329,15 +327,7 @@
         </w:numPr>
       </w:pPr>
       <w:r>
-        <w:t xml:space="preserve">Calling </w:t>
-      </w:r>
-      <w:proofErr w:type="spellStart"/>
-      <w:r>
-        <w:t>setResizeProperties</w:t>
-      </w:r>
-      <w:proofErr w:type="spellEnd"/>
-      <w:r>
-        <w:t xml:space="preserve"> with width and height less than 50x50</w:t>
+        <w:t>Calling resize() before setting properties</w:t>
       </w:r>
     </w:p>
     <w:p>
@@ -357,7 +347,53 @@
       </w:r>
       <w:proofErr w:type="spellEnd"/>
       <w:r>
-        <w:t xml:space="preserve"> with width and height too large for the screen to also show a close button</w:t>
+        <w:t xml:space="preserve"> with invalid values</w:t>
+      </w:r>
+    </w:p>
+    <w:p>
+      <w:pPr>
+        <w:pStyle w:val="ListParagraph"/>
+        <w:numPr>
+          <w:ilvl w:val="0"/>
+          <w:numId w:val="8"/>
+        </w:numPr>
+      </w:pPr>
+      <w:r>
+        <w:t xml:space="preserve">Calling </w:t>
+      </w:r>
+      <w:proofErr w:type="spellStart"/>
+      <w:r>
+        <w:t>setResizeProperties</w:t>
+      </w:r>
+      <w:proofErr w:type="spellEnd"/>
+      <w:r>
+        <w:t xml:space="preserve"> with width and height less than 50x50</w:t>
+      </w:r>
+    </w:p>
+    <w:p>
+      <w:pPr>
+        <w:pStyle w:val="ListParagraph"/>
+        <w:numPr>
+          <w:ilvl w:val="0"/>
+          <w:numId w:val="8"/>
+        </w:numPr>
+      </w:pPr>
+      <w:r>
+        <w:t xml:space="preserve">Calling </w:t>
+      </w:r>
+      <w:proofErr w:type="spellStart"/>
+      <w:r>
+        <w:t>setResizeProperties</w:t>
+      </w:r>
+      <w:proofErr w:type="spellEnd"/>
+      <w:r>
+        <w:t xml:space="preserve"> with width and height </w:t>
+      </w:r>
+      <w:r>
+        <w:t xml:space="preserve">values that are </w:t>
+      </w:r>
+      <w:r>
+        <w:t>too large for the screen to also show a close button</w:t>
       </w:r>
     </w:p>
     <w:p>
@@ -541,7 +577,12 @@
         <w:t>s</w:t>
       </w:r>
       <w:r>
-        <w:t xml:space="preserve"> beyond registering for the ready event</w:t>
+        <w:t xml:space="preserve"> beyond registering for the </w:t>
+      </w:r>
+      <w:bookmarkStart w:id="0" w:name="_GoBack"/>
+      <w:bookmarkEnd w:id="0"/>
+      <w:r>
+        <w:t>ready event</w:t>
       </w:r>
     </w:p>
     <w:p>
@@ -877,7 +918,10 @@
         <w:t xml:space="preserve">This test </w:t>
       </w:r>
       <w:r>
-        <w:t xml:space="preserve">should be run first and </w:t>
+        <w:t>must</w:t>
+      </w:r>
+      <w:r>
+        <w:t xml:space="preserve"> be run first and </w:t>
       </w:r>
       <w:r>
         <w:t xml:space="preserve">attempts to resize before setting any </w:t>
@@ -992,7 +1036,13 @@
         </w:numPr>
       </w:pPr>
       <w:r>
-        <w:t>The “bad timing” button should be clicked first before any other interaction</w:t>
+        <w:t xml:space="preserve">The “bad timing” button </w:t>
+      </w:r>
+      <w:r>
+        <w:t>must</w:t>
+      </w:r>
+      <w:r>
+        <w:t xml:space="preserve"> be clicked first before any other interaction</w:t>
       </w:r>
     </w:p>
     <w:p>
@@ -1024,7 +1074,13 @@
         </w:numPr>
       </w:pPr>
       <w:r>
-        <w:t>This interaction should not change the ad status, size or appearance</w:t>
+        <w:t xml:space="preserve">This interaction </w:t>
+      </w:r>
+      <w:r>
+        <w:t>must</w:t>
+      </w:r>
+      <w:r>
+        <w:t xml:space="preserve"> not change the ad status, size or appearance</w:t>
       </w:r>
     </w:p>
     <w:p>
@@ -1224,7 +1280,10 @@
         <w:t xml:space="preserve">This test </w:t>
       </w:r>
       <w:r>
-        <w:t xml:space="preserve">should be run second and </w:t>
+        <w:t>must</w:t>
+      </w:r>
+      <w:r>
+        <w:t xml:space="preserve"> be run second and </w:t>
       </w:r>
       <w:r>
         <w:t xml:space="preserve">attempts to resize after setting invalid values for </w:t>
@@ -1383,7 +1442,13 @@
         </w:numPr>
       </w:pPr>
       <w:r>
-        <w:t>This interaction should not change the ad status, size or appearance</w:t>
+        <w:t xml:space="preserve">This interaction </w:t>
+      </w:r>
+      <w:r>
+        <w:t>must</w:t>
+      </w:r>
+      <w:r>
+        <w:t xml:space="preserve"> not change the ad status, size or appearance</w:t>
       </w:r>
     </w:p>
     <w:p>
@@ -1691,7 +1756,13 @@
         </w:numPr>
       </w:pPr>
       <w:r>
-        <w:t>This interaction should not change the ad status, size or appearance</w:t>
+        <w:t xml:space="preserve">This interaction </w:t>
+      </w:r>
+      <w:r>
+        <w:t>must</w:t>
+      </w:r>
+      <w:r>
+        <w:t xml:space="preserve"> not change the ad status, size or appearance</w:t>
       </w:r>
     </w:p>
     <w:p>
@@ -1974,7 +2045,13 @@
         </w:numPr>
       </w:pPr>
       <w:r>
-        <w:t>This interaction should not change the ad status, size or appearance</w:t>
+        <w:t xml:space="preserve">This interaction </w:t>
+      </w:r>
+      <w:r>
+        <w:t>must</w:t>
+      </w:r>
+      <w:r>
+        <w:t xml:space="preserve"> not change the ad status, size or appearance</w:t>
       </w:r>
     </w:p>
     <w:p>
@@ -2440,7 +2517,13 @@
         </w:numPr>
       </w:pPr>
       <w:r>
-        <w:t>This interaction should not change the ad status, size or appearance</w:t>
+        <w:t xml:space="preserve">This interaction </w:t>
+      </w:r>
+      <w:r>
+        <w:t>must</w:t>
+      </w:r>
+      <w:r>
+        <w:t xml:space="preserve"> not change the ad status, size or appearance</w:t>
       </w:r>
     </w:p>
     <w:p>
@@ -2822,7 +2905,13 @@
         <w:t>.</w:t>
       </w:r>
       <w:r>
-        <w:t xml:space="preserve"> Theses tests should succeed in resizing the ad unit in portrait orientation.</w:t>
+        <w:t xml:space="preserve"> Theses tests </w:t>
+      </w:r>
+      <w:r>
+        <w:t>must</w:t>
+      </w:r>
+      <w:r>
+        <w:t xml:space="preserve"> succeed in resizing the ad unit in portrait orientation.</w:t>
       </w:r>
     </w:p>
     <w:p>
@@ -3301,7 +3390,13 @@
         <w:t>s</w:t>
       </w:r>
       <w:r>
-        <w:t xml:space="preserve"> should change the ad status, size </w:t>
+        <w:t xml:space="preserve"> </w:t>
+      </w:r>
+      <w:r>
+        <w:t>must</w:t>
+      </w:r>
+      <w:r>
+        <w:t xml:space="preserve"> change the ad status, size </w:t>
       </w:r>
       <w:r>
         <w:t>and</w:t>
@@ -3863,7 +3958,13 @@
         </w:numPr>
       </w:pPr>
       <w:r>
-        <w:t>These interactions should return the ad unit to exactly the same location as it started</w:t>
+        <w:t xml:space="preserve">These interactions </w:t>
+      </w:r>
+      <w:r>
+        <w:t>must</w:t>
+      </w:r>
+      <w:r>
+        <w:t xml:space="preserve"> return the ad unit to exactly the same location as it started</w:t>
       </w:r>
     </w:p>
     <w:p>
@@ -5064,8 +5165,6 @@
       <w:pPr>
         <w:pStyle w:val="Heading2"/>
       </w:pPr>
-      <w:bookmarkStart w:id="0" w:name="_GoBack"/>
-      <w:bookmarkEnd w:id="0"/>
       <w:r>
         <w:lastRenderedPageBreak/>
         <w:t>MRAID 2 Compliance Checklist</w:t>
@@ -5687,10 +5786,36 @@
         <w:t xml:space="preserve"> for browser-based testing. </w:t>
       </w:r>
     </w:p>
+    <w:p>
+      <w:pPr>
+        <w:pStyle w:val="Heading2"/>
+      </w:pPr>
+      <w:r>
+        <w:lastRenderedPageBreak/>
+        <w:t>Acknowledgement</w:t>
+      </w:r>
+    </w:p>
+    <w:p>
+      <w:r>
+        <w:t xml:space="preserve">The IAB is grateful for the assistance of Nathan Carver of Crisp Media who created this IAB MRAID Test ad. Please direct any questions about the creative or the associated documentation to the IAB at </w:t>
+      </w:r>
+      <w:hyperlink r:id="rId14" w:history="1">
+        <w:r>
+          <w:rPr>
+            <w:rStyle w:val="Hyperlink"/>
+          </w:rPr>
+          <w:t>mobile@iab.net</w:t>
+        </w:r>
+      </w:hyperlink>
+      <w:r>
+        <w:t>.</w:t>
+      </w:r>
+    </w:p>
+    <w:p/>
     <w:p/>
     <w:sectPr>
-      <w:headerReference w:type="default" r:id="rId14"/>
-      <w:footerReference w:type="default" r:id="rId15"/>
+      <w:headerReference w:type="default" r:id="rId15"/>
+      <w:footerReference w:type="default" r:id="rId16"/>
       <w:pgSz w:w="12240" w:h="15840"/>
       <w:pgMar w:top="1890" w:right="1440" w:bottom="1440" w:left="1440" w:header="720" w:footer="720" w:gutter="0"/>
       <w:cols w:space="720"/>
@@ -5751,7 +5876,7 @@
       <w:rPr>
         <w:noProof/>
       </w:rPr>
-      <w:t>8</w:t>
+      <w:t>1</w:t>
     </w:r>
     <w:r>
       <w:rPr>
@@ -5762,14 +5887,27 @@
     <w:r>
       <w:t xml:space="preserve"> of </w:t>
     </w:r>
-    <w:fldSimple w:instr=" SECTIONPAGES   \* MERGEFORMAT ">
-      <w:r>
-        <w:rPr>
-          <w:noProof/>
-        </w:rPr>
-        <w:t>8</w:t>
-      </w:r>
-    </w:fldSimple>
+    <w:r>
+      <w:fldChar w:fldCharType="begin"/>
+    </w:r>
+    <w:r>
+      <w:instrText xml:space="preserve"> SECTIONPAGES   \* MERGEFORMAT </w:instrText>
+    </w:r>
+    <w:r>
+      <w:fldChar w:fldCharType="separate"/>
+    </w:r>
+    <w:r>
+      <w:rPr>
+        <w:noProof/>
+      </w:rPr>
+      <w:t>9</w:t>
+    </w:r>
+    <w:r>
+      <w:rPr>
+        <w:noProof/>
+      </w:rPr>
+      <w:fldChar w:fldCharType="end"/>
+    </w:r>
     <w:r>
       <w:tab/>
     </w:r>
@@ -5818,7 +5956,19 @@
       <w:rPr>
         <w:caps/>
       </w:rPr>
-      <w:t>Resize errors test ad for MRAID 2</w:t>
+      <w:t xml:space="preserve">IAB MRAID 2 TEST AD: </w:t>
+    </w:r>
+    <w:r>
+      <w:rPr>
+        <w:caps/>
+      </w:rPr>
+      <w:t xml:space="preserve">Resize </w:t>
+    </w:r>
+    <w:r>
+      <w:rPr>
+        <w:caps/>
+      </w:rPr>
+      <w:t>WITH ERRORS AD</w:t>
     </w:r>
   </w:p>
 </w:hdr>

</xml_diff>